<commit_message>
preparing for .doc merge
</commit_message>
<xml_diff>
--- a/CA.docx
+++ b/CA.docx
@@ -362,7 +362,7 @@
           <w:r>
             <w:fldChar w:fldCharType="separate"/>
           </w:r>
-          <w:hyperlink w:anchor="_Toc121618070" w:history="1">
+          <w:hyperlink w:anchor="_Toc121619415" w:history="1">
             <w:r>
               <w:rPr>
                 <w:rStyle w:val="Hyperlink"/>
@@ -389,7 +389,7 @@
                 <w:noProof/>
                 <w:webHidden/>
               </w:rPr>
-              <w:instrText xml:space="preserve"> PAGEREF _Toc121618070 \h </w:instrText>
+              <w:instrText xml:space="preserve"> PAGEREF _Toc121619415 \h </w:instrText>
             </w:r>
             <w:r>
               <w:rPr>
@@ -430,7 +430,7 @@
               <w:noProof/>
             </w:rPr>
           </w:pPr>
-          <w:hyperlink w:anchor="_Toc121618071" w:history="1">
+          <w:hyperlink w:anchor="_Toc121619416" w:history="1">
             <w:r>
               <w:rPr>
                 <w:rStyle w:val="Hyperlink"/>
@@ -457,7 +457,7 @@
                 <w:noProof/>
                 <w:webHidden/>
               </w:rPr>
-              <w:instrText xml:space="preserve"> PAGEREF _Toc121618071 \h </w:instrText>
+              <w:instrText xml:space="preserve"> PAGEREF _Toc121619416 \h </w:instrText>
             </w:r>
             <w:r>
               <w:rPr>
@@ -498,7 +498,7 @@
               <w:noProof/>
             </w:rPr>
           </w:pPr>
-          <w:hyperlink w:anchor="_Toc121618072" w:history="1">
+          <w:hyperlink w:anchor="_Toc121619417" w:history="1">
             <w:r>
               <w:rPr>
                 <w:rStyle w:val="Hyperlink"/>
@@ -525,7 +525,7 @@
                 <w:noProof/>
                 <w:webHidden/>
               </w:rPr>
-              <w:instrText xml:space="preserve"> PAGEREF _Toc121618072 \h </w:instrText>
+              <w:instrText xml:space="preserve"> PAGEREF _Toc121619417 \h </w:instrText>
             </w:r>
             <w:r>
               <w:rPr>
@@ -566,7 +566,7 @@
               <w:noProof/>
             </w:rPr>
           </w:pPr>
-          <w:hyperlink w:anchor="_Toc121618073" w:history="1">
+          <w:hyperlink w:anchor="_Toc121619418" w:history="1">
             <w:r>
               <w:rPr>
                 <w:rStyle w:val="Hyperlink"/>
@@ -593,7 +593,7 @@
                 <w:noProof/>
                 <w:webHidden/>
               </w:rPr>
-              <w:instrText xml:space="preserve"> PAGEREF _Toc121618073 \h </w:instrText>
+              <w:instrText xml:space="preserve"> PAGEREF _Toc121619418 \h </w:instrText>
             </w:r>
             <w:r>
               <w:rPr>
@@ -634,7 +634,7 @@
               <w:noProof/>
             </w:rPr>
           </w:pPr>
-          <w:hyperlink w:anchor="_Toc121618074" w:history="1">
+          <w:hyperlink w:anchor="_Toc121619419" w:history="1">
             <w:r>
               <w:rPr>
                 <w:rStyle w:val="Hyperlink"/>
@@ -661,7 +661,7 @@
                 <w:noProof/>
                 <w:webHidden/>
               </w:rPr>
-              <w:instrText xml:space="preserve"> PAGEREF _Toc121618074 \h </w:instrText>
+              <w:instrText xml:space="preserve"> PAGEREF _Toc121619419 \h </w:instrText>
             </w:r>
             <w:r>
               <w:rPr>
@@ -682,6 +682,550 @@
                 <w:webHidden/>
               </w:rPr>
               <w:t>3</w:t>
+            </w:r>
+            <w:r>
+              <w:rPr>
+                <w:noProof/>
+                <w:webHidden/>
+              </w:rPr>
+              <w:fldChar w:fldCharType="end"/>
+            </w:r>
+          </w:hyperlink>
+        </w:p>
+        <w:p>
+          <w:pPr>
+            <w:pStyle w:val="Sumrio2"/>
+            <w:tabs>
+              <w:tab w:val="right" w:leader="dot" w:pos="9180"/>
+            </w:tabs>
+            <w:rPr>
+              <w:noProof/>
+            </w:rPr>
+          </w:pPr>
+          <w:hyperlink w:anchor="_Toc121619420" w:history="1">
+            <w:r>
+              <w:rPr>
+                <w:rStyle w:val="Hyperlink"/>
+                <w:noProof/>
+              </w:rPr>
+              <w:t>- Identify Categorical discrete and continuous data</w:t>
+            </w:r>
+            <w:r>
+              <w:rPr>
+                <w:noProof/>
+                <w:webHidden/>
+              </w:rPr>
+              <w:tab/>
+            </w:r>
+            <w:r>
+              <w:rPr>
+                <w:noProof/>
+                <w:webHidden/>
+              </w:rPr>
+              <w:fldChar w:fldCharType="begin"/>
+            </w:r>
+            <w:r>
+              <w:rPr>
+                <w:noProof/>
+                <w:webHidden/>
+              </w:rPr>
+              <w:instrText xml:space="preserve"> PAGEREF _Toc121619420 \h </w:instrText>
+            </w:r>
+            <w:r>
+              <w:rPr>
+                <w:noProof/>
+                <w:webHidden/>
+              </w:rPr>
+            </w:r>
+            <w:r>
+              <w:rPr>
+                <w:noProof/>
+                <w:webHidden/>
+              </w:rPr>
+              <w:fldChar w:fldCharType="separate"/>
+            </w:r>
+            <w:r>
+              <w:rPr>
+                <w:noProof/>
+                <w:webHidden/>
+              </w:rPr>
+              <w:t>3</w:t>
+            </w:r>
+            <w:r>
+              <w:rPr>
+                <w:noProof/>
+                <w:webHidden/>
+              </w:rPr>
+              <w:fldChar w:fldCharType="end"/>
+            </w:r>
+          </w:hyperlink>
+        </w:p>
+        <w:p>
+          <w:pPr>
+            <w:pStyle w:val="Sumrio2"/>
+            <w:tabs>
+              <w:tab w:val="right" w:leader="dot" w:pos="9180"/>
+            </w:tabs>
+            <w:rPr>
+              <w:noProof/>
+            </w:rPr>
+          </w:pPr>
+          <w:hyperlink w:anchor="_Toc121619421" w:history="1">
+            <w:r>
+              <w:rPr>
+                <w:rStyle w:val="Hyperlink"/>
+                <w:noProof/>
+              </w:rPr>
+              <w:t>- Questions about the data quality</w:t>
+            </w:r>
+            <w:r>
+              <w:rPr>
+                <w:noProof/>
+                <w:webHidden/>
+              </w:rPr>
+              <w:tab/>
+            </w:r>
+            <w:r>
+              <w:rPr>
+                <w:noProof/>
+                <w:webHidden/>
+              </w:rPr>
+              <w:fldChar w:fldCharType="begin"/>
+            </w:r>
+            <w:r>
+              <w:rPr>
+                <w:noProof/>
+                <w:webHidden/>
+              </w:rPr>
+              <w:instrText xml:space="preserve"> PAGEREF _Toc121619421 \h </w:instrText>
+            </w:r>
+            <w:r>
+              <w:rPr>
+                <w:noProof/>
+                <w:webHidden/>
+              </w:rPr>
+            </w:r>
+            <w:r>
+              <w:rPr>
+                <w:noProof/>
+                <w:webHidden/>
+              </w:rPr>
+              <w:fldChar w:fldCharType="separate"/>
+            </w:r>
+            <w:r>
+              <w:rPr>
+                <w:noProof/>
+                <w:webHidden/>
+              </w:rPr>
+              <w:t>4</w:t>
+            </w:r>
+            <w:r>
+              <w:rPr>
+                <w:noProof/>
+                <w:webHidden/>
+              </w:rPr>
+              <w:fldChar w:fldCharType="end"/>
+            </w:r>
+          </w:hyperlink>
+        </w:p>
+        <w:p>
+          <w:pPr>
+            <w:pStyle w:val="Sumrio2"/>
+            <w:tabs>
+              <w:tab w:val="right" w:leader="dot" w:pos="9180"/>
+            </w:tabs>
+            <w:rPr>
+              <w:noProof/>
+            </w:rPr>
+          </w:pPr>
+          <w:hyperlink w:anchor="_Toc121619422" w:history="1">
+            <w:r>
+              <w:rPr>
+                <w:rStyle w:val="Hyperlink"/>
+                <w:noProof/>
+              </w:rPr>
+              <w:t>- Show pre-conceptions about the data and how we intend to explore it.</w:t>
+            </w:r>
+            <w:r>
+              <w:rPr>
+                <w:noProof/>
+                <w:webHidden/>
+              </w:rPr>
+              <w:tab/>
+            </w:r>
+            <w:r>
+              <w:rPr>
+                <w:noProof/>
+                <w:webHidden/>
+              </w:rPr>
+              <w:fldChar w:fldCharType="begin"/>
+            </w:r>
+            <w:r>
+              <w:rPr>
+                <w:noProof/>
+                <w:webHidden/>
+              </w:rPr>
+              <w:instrText xml:space="preserve"> PAGEREF _Toc121619422 \h </w:instrText>
+            </w:r>
+            <w:r>
+              <w:rPr>
+                <w:noProof/>
+                <w:webHidden/>
+              </w:rPr>
+            </w:r>
+            <w:r>
+              <w:rPr>
+                <w:noProof/>
+                <w:webHidden/>
+              </w:rPr>
+              <w:fldChar w:fldCharType="separate"/>
+            </w:r>
+            <w:r>
+              <w:rPr>
+                <w:noProof/>
+                <w:webHidden/>
+              </w:rPr>
+              <w:t>4</w:t>
+            </w:r>
+            <w:r>
+              <w:rPr>
+                <w:noProof/>
+                <w:webHidden/>
+              </w:rPr>
+              <w:fldChar w:fldCharType="end"/>
+            </w:r>
+          </w:hyperlink>
+        </w:p>
+        <w:p>
+          <w:pPr>
+            <w:pStyle w:val="Sumrio2"/>
+            <w:tabs>
+              <w:tab w:val="right" w:leader="dot" w:pos="9180"/>
+            </w:tabs>
+            <w:rPr>
+              <w:noProof/>
+            </w:rPr>
+          </w:pPr>
+          <w:hyperlink w:anchor="_Toc121619423" w:history="1">
+            <w:r>
+              <w:rPr>
+                <w:rStyle w:val="Hyperlink"/>
+                <w:noProof/>
+              </w:rPr>
+              <w:t>- Questions for Acquiring knowledge of data.</w:t>
+            </w:r>
+            <w:r>
+              <w:rPr>
+                <w:noProof/>
+                <w:webHidden/>
+              </w:rPr>
+              <w:tab/>
+            </w:r>
+            <w:r>
+              <w:rPr>
+                <w:noProof/>
+                <w:webHidden/>
+              </w:rPr>
+              <w:fldChar w:fldCharType="begin"/>
+            </w:r>
+            <w:r>
+              <w:rPr>
+                <w:noProof/>
+                <w:webHidden/>
+              </w:rPr>
+              <w:instrText xml:space="preserve"> PAGEREF _Toc121619423 \h </w:instrText>
+            </w:r>
+            <w:r>
+              <w:rPr>
+                <w:noProof/>
+                <w:webHidden/>
+              </w:rPr>
+            </w:r>
+            <w:r>
+              <w:rPr>
+                <w:noProof/>
+                <w:webHidden/>
+              </w:rPr>
+              <w:fldChar w:fldCharType="separate"/>
+            </w:r>
+            <w:r>
+              <w:rPr>
+                <w:noProof/>
+                <w:webHidden/>
+              </w:rPr>
+              <w:t>4</w:t>
+            </w:r>
+            <w:r>
+              <w:rPr>
+                <w:noProof/>
+                <w:webHidden/>
+              </w:rPr>
+              <w:fldChar w:fldCharType="end"/>
+            </w:r>
+          </w:hyperlink>
+        </w:p>
+        <w:p>
+          <w:pPr>
+            <w:pStyle w:val="Sumrio1"/>
+            <w:tabs>
+              <w:tab w:val="right" w:leader="dot" w:pos="9180"/>
+            </w:tabs>
+            <w:rPr>
+              <w:noProof/>
+            </w:rPr>
+          </w:pPr>
+          <w:hyperlink w:anchor="_Toc121619424" w:history="1">
+            <w:r>
+              <w:rPr>
+                <w:rStyle w:val="Hyperlink"/>
+                <w:noProof/>
+              </w:rPr>
+              <w:t>Description and explanation of the techniques we used for the data analysis.</w:t>
+            </w:r>
+            <w:r>
+              <w:rPr>
+                <w:noProof/>
+                <w:webHidden/>
+              </w:rPr>
+              <w:tab/>
+            </w:r>
+            <w:r>
+              <w:rPr>
+                <w:noProof/>
+                <w:webHidden/>
+              </w:rPr>
+              <w:fldChar w:fldCharType="begin"/>
+            </w:r>
+            <w:r>
+              <w:rPr>
+                <w:noProof/>
+                <w:webHidden/>
+              </w:rPr>
+              <w:instrText xml:space="preserve"> PAGEREF _Toc121619424 \h </w:instrText>
+            </w:r>
+            <w:r>
+              <w:rPr>
+                <w:noProof/>
+                <w:webHidden/>
+              </w:rPr>
+            </w:r>
+            <w:r>
+              <w:rPr>
+                <w:noProof/>
+                <w:webHidden/>
+              </w:rPr>
+              <w:fldChar w:fldCharType="separate"/>
+            </w:r>
+            <w:r>
+              <w:rPr>
+                <w:noProof/>
+                <w:webHidden/>
+              </w:rPr>
+              <w:t>4</w:t>
+            </w:r>
+            <w:r>
+              <w:rPr>
+                <w:noProof/>
+                <w:webHidden/>
+              </w:rPr>
+              <w:fldChar w:fldCharType="end"/>
+            </w:r>
+          </w:hyperlink>
+        </w:p>
+        <w:p>
+          <w:pPr>
+            <w:pStyle w:val="Sumrio2"/>
+            <w:tabs>
+              <w:tab w:val="right" w:leader="dot" w:pos="9180"/>
+            </w:tabs>
+            <w:rPr>
+              <w:noProof/>
+            </w:rPr>
+          </w:pPr>
+          <w:hyperlink w:anchor="_Toc121619425" w:history="1">
+            <w:r>
+              <w:rPr>
+                <w:rStyle w:val="Hyperlink"/>
+                <w:noProof/>
+              </w:rPr>
+              <w:t>- Data Statistical parameters</w:t>
+            </w:r>
+            <w:r>
+              <w:rPr>
+                <w:noProof/>
+                <w:webHidden/>
+              </w:rPr>
+              <w:tab/>
+            </w:r>
+            <w:r>
+              <w:rPr>
+                <w:noProof/>
+                <w:webHidden/>
+              </w:rPr>
+              <w:fldChar w:fldCharType="begin"/>
+            </w:r>
+            <w:r>
+              <w:rPr>
+                <w:noProof/>
+                <w:webHidden/>
+              </w:rPr>
+              <w:instrText xml:space="preserve"> PAGEREF _Toc121619425 \h </w:instrText>
+            </w:r>
+            <w:r>
+              <w:rPr>
+                <w:noProof/>
+                <w:webHidden/>
+              </w:rPr>
+            </w:r>
+            <w:r>
+              <w:rPr>
+                <w:noProof/>
+                <w:webHidden/>
+              </w:rPr>
+              <w:fldChar w:fldCharType="separate"/>
+            </w:r>
+            <w:r>
+              <w:rPr>
+                <w:noProof/>
+                <w:webHidden/>
+              </w:rPr>
+              <w:t>4</w:t>
+            </w:r>
+            <w:r>
+              <w:rPr>
+                <w:noProof/>
+                <w:webHidden/>
+              </w:rPr>
+              <w:fldChar w:fldCharType="end"/>
+            </w:r>
+          </w:hyperlink>
+        </w:p>
+        <w:p>
+          <w:pPr>
+            <w:pStyle w:val="Sumrio3"/>
+            <w:tabs>
+              <w:tab w:val="right" w:leader="dot" w:pos="9180"/>
+            </w:tabs>
+            <w:rPr>
+              <w:noProof/>
+            </w:rPr>
+          </w:pPr>
+          <w:hyperlink w:anchor="_Toc121619426" w:history="1">
+            <w:r>
+              <w:rPr>
+                <w:rStyle w:val="Hyperlink"/>
+                <w:noProof/>
+              </w:rPr>
+              <w:t>- Question parameters and tendencies.</w:t>
+            </w:r>
+            <w:r>
+              <w:rPr>
+                <w:noProof/>
+                <w:webHidden/>
+              </w:rPr>
+              <w:tab/>
+            </w:r>
+            <w:r>
+              <w:rPr>
+                <w:noProof/>
+                <w:webHidden/>
+              </w:rPr>
+              <w:fldChar w:fldCharType="begin"/>
+            </w:r>
+            <w:r>
+              <w:rPr>
+                <w:noProof/>
+                <w:webHidden/>
+              </w:rPr>
+              <w:instrText xml:space="preserve"> PAGEREF _Toc121619426 \h </w:instrText>
+            </w:r>
+            <w:r>
+              <w:rPr>
+                <w:noProof/>
+                <w:webHidden/>
+              </w:rPr>
+            </w:r>
+            <w:r>
+              <w:rPr>
+                <w:noProof/>
+                <w:webHidden/>
+              </w:rPr>
+              <w:fldChar w:fldCharType="separate"/>
+            </w:r>
+            <w:r>
+              <w:rPr>
+                <w:noProof/>
+                <w:webHidden/>
+              </w:rPr>
+              <w:t>4</w:t>
+            </w:r>
+            <w:r>
+              <w:rPr>
+                <w:noProof/>
+                <w:webHidden/>
+              </w:rPr>
+              <w:fldChar w:fldCharType="end"/>
+            </w:r>
+          </w:hyperlink>
+        </w:p>
+        <w:p>
+          <w:pPr>
+            <w:pStyle w:val="Sumrio3"/>
+            <w:tabs>
+              <w:tab w:val="right" w:leader="dot" w:pos="9180"/>
+            </w:tabs>
+            <w:rPr>
+              <w:noProof/>
+            </w:rPr>
+          </w:pPr>
+          <w:hyperlink w:anchor="_Toc121619427" w:history="1">
+            <w:r>
+              <w:rPr>
+                <w:rStyle w:val="Hyperlink"/>
+                <w:noProof/>
+              </w:rPr>
+              <w:t>Subtitle type 2</w:t>
+            </w:r>
+            <w:r>
+              <w:rPr>
+                <w:noProof/>
+                <w:webHidden/>
+              </w:rPr>
+              <w:tab/>
+            </w:r>
+            <w:r>
+              <w:rPr>
+                <w:noProof/>
+                <w:webHidden/>
+              </w:rPr>
+              <w:fldChar w:fldCharType="begin"/>
+            </w:r>
+            <w:r>
+              <w:rPr>
+                <w:noProof/>
+                <w:webHidden/>
+              </w:rPr>
+              <w:instrText xml:space="preserve"> PAGEREF _Toc121619427 \h </w:instrText>
+            </w:r>
+            <w:r>
+              <w:rPr>
+                <w:noProof/>
+                <w:webHidden/>
+              </w:rPr>
+            </w:r>
+            <w:r>
+              <w:rPr>
+                <w:noProof/>
+                <w:webHidden/>
+              </w:rPr>
+              <w:fldChar w:fldCharType="separate"/>
+            </w:r>
+            <w:r>
+              <w:rPr>
+                <w:noProof/>
+                <w:webHidden/>
+              </w:rPr>
+              <w:t>4</w:t>
             </w:r>
             <w:r>
               <w:rPr>
@@ -797,7 +1341,7 @@
       <w:r>
         <w:br w:type="page"/>
       </w:r>
-      <w:bookmarkStart w:id="0" w:name="_Toc121618070"/>
+      <w:bookmarkStart w:id="0" w:name="_Toc121619415"/>
       <w:r>
         <w:rPr>
           <w:rStyle w:val="Ttulo1Char"/>
@@ -816,8 +1360,14 @@
     <w:p>
       <w:pPr>
         <w:ind w:left="720" w:hanging="720"/>
-      </w:pPr>
-      <w:r>
+        <w:rPr>
+          <w:highlight w:val="yellow"/>
+        </w:rPr>
+      </w:pPr>
+      <w:r>
+        <w:rPr>
+          <w:highlight w:val="yellow"/>
+        </w:rPr>
         <w:t>This area will explain what will be the problem, what we intend to achieve as a solution for it</w:t>
       </w:r>
     </w:p>
@@ -827,17 +1377,28 @@
         <w:ind w:left="720" w:hanging="720"/>
         <w:jc w:val="both"/>
       </w:pPr>
-      <w:bookmarkStart w:id="1" w:name="_Toc121618071"/>
+      <w:bookmarkStart w:id="1" w:name="_Toc121619416"/>
       <w:r>
         <w:t>Introduction and Objective.</w:t>
       </w:r>
       <w:bookmarkEnd w:id="1"/>
     </w:p>
     <w:p>
-      <w:r>
+      <w:pPr>
+        <w:rPr>
+          <w:highlight w:val="yellow"/>
+        </w:rPr>
+      </w:pPr>
+      <w:r>
+        <w:rPr>
+          <w:highlight w:val="yellow"/>
+        </w:rPr>
         <w:t>Explain in details what</w:t>
       </w:r>
       <w:r>
+        <w:rPr>
+          <w:highlight w:val="yellow"/>
+        </w:rPr>
         <w:t xml:space="preserve"> type of techniques we want to show, knowledge to be applied to achieve an objective; then explain the objective in details such as how the dataset will be completely analysed and so on.</w:t>
       </w:r>
     </w:p>
@@ -845,14 +1406,22 @@
       <w:pPr>
         <w:pStyle w:val="Ttulo2"/>
       </w:pPr>
-      <w:bookmarkStart w:id="2" w:name="_Toc121618072"/>
+      <w:bookmarkStart w:id="2" w:name="_Toc121619417"/>
       <w:r>
         <w:t>Dataset Chosen reasoning</w:t>
       </w:r>
       <w:bookmarkEnd w:id="2"/>
     </w:p>
     <w:p>
-      <w:r>
+      <w:pPr>
+        <w:rPr>
+          <w:highlight w:val="yellow"/>
+        </w:rPr>
+      </w:pPr>
+      <w:r>
+        <w:rPr>
+          <w:highlight w:val="yellow"/>
+        </w:rPr>
         <w:t xml:space="preserve">The dataset needs to have certain characteristics and also be of challenge to the students in order to create solutions for a good analysis and reasoning of data </w:t>
       </w:r>
     </w:p>
@@ -860,14 +1429,22 @@
       <w:pPr>
         <w:pStyle w:val="Ttulo1"/>
       </w:pPr>
-      <w:bookmarkStart w:id="3" w:name="_Toc121618073"/>
+      <w:bookmarkStart w:id="3" w:name="_Toc121619418"/>
       <w:r>
         <w:t>Motivation and Challenges</w:t>
       </w:r>
       <w:bookmarkEnd w:id="3"/>
     </w:p>
     <w:p>
-      <w:r>
+      <w:pPr>
+        <w:rPr>
+          <w:highlight w:val="yellow"/>
+        </w:rPr>
+      </w:pPr>
+      <w:r>
+        <w:rPr>
+          <w:highlight w:val="yellow"/>
+        </w:rPr>
         <w:t xml:space="preserve">Explain the area will show the challenges and the analysis of the dataset and how we intent to overcome these limitations </w:t>
       </w:r>
     </w:p>
@@ -875,7 +1452,7 @@
       <w:pPr>
         <w:pStyle w:val="Ttulo2"/>
       </w:pPr>
-      <w:bookmarkStart w:id="4" w:name="_Toc121618074"/>
+      <w:bookmarkStart w:id="4" w:name="_Toc121619419"/>
       <w:r>
         <w:t>- Present the challenges the dataset shows initially</w:t>
       </w:r>
@@ -898,7 +1475,13 @@
     </w:p>
     <w:p>
       <w:r>
-        <w:t>Sub-datasets can be created to separately run analysis and join together when terms apply for all, such as gender to overcome this limitation; some questions for the dataset are important to be analysed, such as why children value for education don't apply for all minor ages?</w:t>
+        <w:t xml:space="preserve">Sub-datasets can be created to separately run analysis and </w:t>
+      </w:r>
+      <w:r>
+        <w:t>join</w:t>
+      </w:r>
+      <w:r>
+        <w:t xml:space="preserve"> together when terms apply for all, such as gender to overcome this limitation; some questions for the dataset are important to be analysed, such as why children value for education don't apply for all minor ages?</w:t>
       </w:r>
     </w:p>
     <w:p>
@@ -910,11 +1493,645 @@
       <w:pPr>
         <w:pStyle w:val="Ttulo2"/>
       </w:pPr>
+      <w:bookmarkStart w:id="5" w:name="_Toc121619420"/>
       <w:r>
         <w:t>- Identify Categorical discrete and continuous data</w:t>
       </w:r>
+      <w:bookmarkEnd w:id="5"/>
+    </w:p>
+    <w:p>
+      <w:pPr>
+        <w:rPr>
+          <w:highlight w:val="yellow"/>
+        </w:rPr>
+      </w:pPr>
+      <w:r>
+        <w:rPr>
+          <w:highlight w:val="yellow"/>
+        </w:rPr>
+        <w:t>(</w:t>
+      </w:r>
+      <w:r>
+        <w:rPr>
+          <w:highlight w:val="yellow"/>
+        </w:rPr>
+        <w:t>Maybe</w:t>
+      </w:r>
+      <w:r>
+        <w:rPr>
+          <w:highlight w:val="yellow"/>
+        </w:rPr>
+        <w:t xml:space="preserve"> a table and a picture of a plot showing this as </w:t>
+      </w:r>
+      <w:r>
+        <w:rPr>
+          <w:highlight w:val="yellow"/>
+        </w:rPr>
+        <w:t>a</w:t>
+      </w:r>
+      <w:r>
+        <w:rPr>
+          <w:highlight w:val="yellow"/>
+        </w:rPr>
+        <w:t xml:space="preserve"> PIE graph?)</w:t>
+      </w:r>
+    </w:p>
+    <w:p>
+      <w:pPr>
+        <w:rPr>
+          <w:highlight w:val="yellow"/>
+        </w:rPr>
+      </w:pPr>
+      <w:r>
+        <w:rPr>
+          <w:highlight w:val="yellow"/>
+        </w:rPr>
+        <w:t>Some explanation</w:t>
+      </w:r>
+    </w:p>
+    <w:p>
+      <w:r>
+        <w:br w:type="page"/>
+      </w:r>
+    </w:p>
+    <w:p>
+      <w:pPr>
+        <w:pStyle w:val="Ttulo2"/>
+      </w:pPr>
+      <w:bookmarkStart w:id="6" w:name="_Toc121619421"/>
+      <w:r>
+        <w:lastRenderedPageBreak/>
+        <w:t>- Questions about the data quality</w:t>
+      </w:r>
+      <w:bookmarkEnd w:id="6"/>
+    </w:p>
+    <w:p>
+      <w:r>
+        <w:t>“Not in universe” value shows very often for many cases that doesn't really apply; such as employment for many different ages where people have education and working age; and other cases where the category of work is 'not in universe' even though the person is self employed.</w:t>
+      </w:r>
+    </w:p>
+    <w:p>
+      <w:r>
+        <w:t>cases like these show that during the data collection many people were not consistent with their answers and this will contribute to the inaccuracy of the data analysed; some of this cases can be mitigated by cleaning the data, but it’s impossible to really know if the data was cleaned properly and the data entered was accurate and trustworthy; this induces the question of which attributes are expected to be not true, and which are mostly certainly true;</w:t>
+      </w:r>
+    </w:p>
+    <w:p>
+      <w:r>
+        <w:t>examples of this could be the age or gender can be believable much more than taxable income or if the person is not in the working universe; due to social constructs some people will be induced to lie when they know something can be lost if the information is made public; this will make the dataset not very accurate for each scenario.</w:t>
+      </w:r>
+    </w:p>
+    <w:p>
+      <w:pPr>
+        <w:pStyle w:val="Ttulo2"/>
+      </w:pPr>
+      <w:bookmarkStart w:id="7" w:name="_Toc121619422"/>
+      <w:r>
+        <w:t>- Show pre-conceptions about the data and how we intend to explore it.</w:t>
+      </w:r>
+      <w:bookmarkEnd w:id="7"/>
+    </w:p>
+    <w:p>
+      <w:pPr>
+        <w:rPr>
+          <w:highlight w:val="yellow"/>
+        </w:rPr>
+      </w:pPr>
+      <w:r>
+        <w:rPr>
+          <w:highlight w:val="yellow"/>
+        </w:rPr>
+        <w:t xml:space="preserve">What are the impressions we have from the data initially? </w:t>
+      </w:r>
+      <w:r>
+        <w:rPr>
+          <w:highlight w:val="yellow"/>
+        </w:rPr>
+        <w:t>How can we prepare it to verify it?</w:t>
+      </w:r>
+    </w:p>
+    <w:p>
+      <w:pPr>
+        <w:pStyle w:val="Ttulo2"/>
+      </w:pPr>
+      <w:bookmarkStart w:id="8" w:name="_Toc121619423"/>
+      <w:r>
+        <w:t>- Questions for Acquiring knowledge of data.</w:t>
+      </w:r>
+      <w:bookmarkEnd w:id="8"/>
+    </w:p>
+    <w:p>
+      <w:r>
+        <w:rPr>
+          <w:highlight w:val="yellow"/>
+        </w:rPr>
+        <w:t>Reason the questions we want to make around the relations between columns and its values;</w:t>
+      </w:r>
+      <w:r>
+        <w:rPr>
+          <w:highlight w:val="yellow"/>
+        </w:rPr>
+        <w:br/>
+        <w:t xml:space="preserve">how can we </w:t>
+      </w:r>
+      <w:r>
+        <w:t xml:space="preserve">make nominal data analysed in a numeric way; </w:t>
+      </w:r>
+    </w:p>
+    <w:p>
+      <w:pPr>
+        <w:rPr>
+          <w:highlight w:val="yellow"/>
+        </w:rPr>
+      </w:pPr>
+      <w:r>
+        <w:rPr>
+          <w:highlight w:val="yellow"/>
+        </w:rPr>
+        <w:t>Etc</w:t>
+      </w:r>
+    </w:p>
+    <w:p>
+      <w:pPr>
+        <w:pStyle w:val="Ttulo1"/>
+      </w:pPr>
+      <w:bookmarkStart w:id="9" w:name="_Toc121619424"/>
+      <w:r>
+        <w:t>Description and explanation of the techniques we used for the data analysis.</w:t>
+      </w:r>
+      <w:bookmarkEnd w:id="9"/>
+    </w:p>
+    <w:p>
+      <w:pPr>
+        <w:rPr>
+          <w:highlight w:val="yellow"/>
+        </w:rPr>
+      </w:pPr>
+      <w:r>
+        <w:rPr>
+          <w:highlight w:val="yellow"/>
+        </w:rPr>
+        <w:t>Add a subtitle for each technique and shortly explain how it works and how it was applied.</w:t>
+      </w:r>
+    </w:p>
+    <w:p>
+      <w:pPr>
+        <w:pStyle w:val="Ttulo2"/>
+      </w:pPr>
+      <w:bookmarkStart w:id="10" w:name="_Toc121619425"/>
+      <w:r>
+        <w:t>- Data Statistical parameters</w:t>
+      </w:r>
+      <w:bookmarkEnd w:id="10"/>
+    </w:p>
+    <w:p>
+      <w:pPr>
+        <w:rPr>
+          <w:highlight w:val="yellow"/>
+        </w:rPr>
+      </w:pPr>
+      <w:r>
+        <w:rPr>
+          <w:highlight w:val="yellow"/>
+        </w:rPr>
+        <w:t>(mean, median, minimum, maximum, deviation)</w:t>
+      </w:r>
+    </w:p>
+    <w:p>
+      <w:pPr>
+        <w:pStyle w:val="Ttulo3"/>
+        <w:ind w:firstLine="720"/>
+      </w:pPr>
+      <w:bookmarkStart w:id="11" w:name="_Toc121619426"/>
+      <w:r>
+        <w:t>- Question parameters and tendencies.</w:t>
+      </w:r>
+      <w:bookmarkEnd w:id="11"/>
+    </w:p>
+    <w:p>
+      <w:pPr>
+        <w:ind w:left="720"/>
+        <w:rPr>
+          <w:highlight w:val="yellow"/>
+        </w:rPr>
+      </w:pPr>
+      <w:r>
+        <w:rPr>
+          <w:highlight w:val="yellow"/>
+        </w:rPr>
+        <w:t>What parameters show which tendencies? How can we challenge it?</w:t>
+      </w:r>
+      <w:r>
+        <w:rPr>
+          <w:highlight w:val="yellow"/>
+        </w:rPr>
+        <w:br/>
+        <w:t>What does that means for the data?</w:t>
+      </w:r>
+      <w:r>
+        <w:rPr>
+          <w:highlight w:val="yellow"/>
+        </w:rPr>
+        <w:br/>
+        <w:t>Does that consists with the main conceptions?</w:t>
+      </w:r>
+    </w:p>
+    <w:p>
+      <w:pPr>
+        <w:pStyle w:val="Ttulo2"/>
+      </w:pPr>
+      <w:r>
+        <w:t>-Apply normalizations/standardization Scalar on numerical data.</w:t>
+      </w:r>
+    </w:p>
+    <w:p>
+      <w:pPr>
+        <w:rPr>
+          <w:highlight w:val="yellow"/>
+        </w:rPr>
+      </w:pPr>
+      <w:r>
+        <w:rPr>
+          <w:highlight w:val="yellow"/>
+        </w:rPr>
+        <w:t>- How can we explore the data with these normalizations?</w:t>
+      </w:r>
+      <w:r>
+        <w:rPr>
+          <w:highlight w:val="yellow"/>
+        </w:rPr>
+        <w:br/>
+        <w:t>- Does that changes any understanding of the data?</w:t>
+      </w:r>
+    </w:p>
+    <w:p>
+      <w:pPr>
+        <w:pStyle w:val="Ttulo2"/>
+      </w:pPr>
+      <w:r>
+        <w:t>-Line, scatter and Heatmaps for correlation between features</w:t>
+      </w:r>
+    </w:p>
+    <w:p>
+      <w:pPr>
+        <w:rPr>
+          <w:highlight w:val="yellow"/>
+        </w:rPr>
+      </w:pPr>
+      <w:r>
+        <w:rPr>
+          <w:highlight w:val="yellow"/>
+        </w:rPr>
+        <w:t>- Reasoning for the correlations</w:t>
+      </w:r>
+    </w:p>
+    <w:p>
+      <w:pPr>
+        <w:rPr>
+          <w:highlight w:val="yellow"/>
+        </w:rPr>
+      </w:pPr>
+      <w:r>
+        <w:rPr>
+          <w:highlight w:val="yellow"/>
+        </w:rPr>
+        <w:t>- What can we learn from these plots?</w:t>
+      </w:r>
     </w:p>
     <w:p/>
+    <w:p>
+      <w:pPr>
+        <w:pStyle w:val="Ttulo2"/>
+      </w:pPr>
+      <w:r>
+        <w:lastRenderedPageBreak/>
+        <w:t xml:space="preserve">- Data exploratory Analysis; </w:t>
+      </w:r>
+    </w:p>
+    <w:p>
+      <w:pPr>
+        <w:rPr>
+          <w:highlight w:val="yellow"/>
+        </w:rPr>
+      </w:pPr>
+      <w:r>
+        <w:rPr>
+          <w:highlight w:val="yellow"/>
+        </w:rPr>
+        <w:t>Identification</w:t>
+      </w:r>
+      <w:r>
+        <w:rPr>
+          <w:highlight w:val="yellow"/>
+        </w:rPr>
+        <w:t xml:space="preserve"> of sub-groups of features and new learning’s we explored.</w:t>
+      </w:r>
+    </w:p>
+    <w:p>
+      <w:pPr>
+        <w:rPr>
+          <w:highlight w:val="yellow"/>
+        </w:rPr>
+      </w:pPr>
+      <w:r>
+        <w:rPr>
+          <w:highlight w:val="yellow"/>
+        </w:rPr>
+        <w:t xml:space="preserve">What new was learned from the </w:t>
+      </w:r>
+      <w:r>
+        <w:rPr>
+          <w:highlight w:val="yellow"/>
+        </w:rPr>
+        <w:t>Analysis</w:t>
+      </w:r>
+      <w:r>
+        <w:rPr>
+          <w:highlight w:val="yellow"/>
+        </w:rPr>
+        <w:t xml:space="preserve"> done so far?</w:t>
+      </w:r>
+      <w:r>
+        <w:rPr>
+          <w:highlight w:val="yellow"/>
+        </w:rPr>
+        <w:br/>
+        <w:t xml:space="preserve"> Is something not explored? </w:t>
+      </w:r>
+      <w:r>
+        <w:rPr>
+          <w:highlight w:val="yellow"/>
+        </w:rPr>
+        <w:t>Why</w:t>
+      </w:r>
+      <w:r>
+        <w:rPr>
+          <w:highlight w:val="yellow"/>
+        </w:rPr>
+        <w:t xml:space="preserve"> can't we explore this?</w:t>
+      </w:r>
+      <w:r>
+        <w:rPr>
+          <w:highlight w:val="yellow"/>
+        </w:rPr>
+        <w:br/>
+        <w:t xml:space="preserve"> Are the new findings </w:t>
+      </w:r>
+      <w:r>
+        <w:rPr>
+          <w:highlight w:val="yellow"/>
+        </w:rPr>
+        <w:t>believable</w:t>
+      </w:r>
+      <w:r>
+        <w:rPr>
+          <w:highlight w:val="yellow"/>
+        </w:rPr>
+        <w:t xml:space="preserve"> or is the data compromised? how?</w:t>
+      </w:r>
+    </w:p>
+    <w:p>
+      <w:pPr>
+        <w:pStyle w:val="Ttulo2"/>
+      </w:pPr>
+      <w:r>
+        <w:t>- Apply dummy encoding to categorical categories</w:t>
+      </w:r>
+    </w:p>
+    <w:p>
+      <w:pPr>
+        <w:rPr>
+          <w:highlight w:val="yellow"/>
+        </w:rPr>
+      </w:pPr>
+      <w:r>
+        <w:rPr>
+          <w:highlight w:val="yellow"/>
+        </w:rPr>
+        <w:t>- How does this work and what's the reasoning behind it?</w:t>
+      </w:r>
+      <w:r>
+        <w:rPr>
+          <w:highlight w:val="yellow"/>
+        </w:rPr>
+        <w:br/>
+        <w:t xml:space="preserve">- </w:t>
+      </w:r>
+      <w:r>
+        <w:rPr>
+          <w:highlight w:val="yellow"/>
+        </w:rPr>
+        <w:t>What</w:t>
+      </w:r>
+      <w:r>
+        <w:rPr>
+          <w:highlight w:val="yellow"/>
+        </w:rPr>
+        <w:t xml:space="preserve"> new can be learned about the dataset?</w:t>
+      </w:r>
+      <w:r>
+        <w:rPr>
+          <w:highlight w:val="yellow"/>
+        </w:rPr>
+        <w:br/>
+        <w:t xml:space="preserve">- </w:t>
+      </w:r>
+      <w:r>
+        <w:rPr>
+          <w:highlight w:val="yellow"/>
+        </w:rPr>
+        <w:t>Pros</w:t>
+      </w:r>
+      <w:r>
+        <w:rPr>
+          <w:highlight w:val="yellow"/>
+        </w:rPr>
+        <w:t xml:space="preserve"> and cons from how the applied Dummy encoding can be interpreted and how relevant is it for the data</w:t>
+      </w:r>
+    </w:p>
+    <w:p>
+      <w:pPr>
+        <w:pStyle w:val="Ttulo2"/>
+      </w:pPr>
+      <w:r>
+        <w:t>- Apply PCA with a chosen number of components</w:t>
+      </w:r>
+    </w:p>
+    <w:p>
+      <w:r>
+        <w:rPr>
+          <w:highlight w:val="yellow"/>
+        </w:rPr>
+        <w:t>- The profile of the components extracted</w:t>
+      </w:r>
+      <w:r>
+        <w:rPr>
+          <w:highlight w:val="yellow"/>
+        </w:rPr>
+        <w:br/>
+        <w:t>- The correlation between the components is real?</w:t>
+      </w:r>
+      <w:r>
+        <w:rPr>
+          <w:highlight w:val="yellow"/>
+        </w:rPr>
+        <w:br/>
+        <w:t>- The distance between items have an explanation?</w:t>
+      </w:r>
+      <w:r>
+        <w:rPr>
+          <w:highlight w:val="yellow"/>
+        </w:rPr>
+        <w:br/>
+        <w:t xml:space="preserve">- The profile of the </w:t>
+      </w:r>
+      <w:r>
+        <w:rPr>
+          <w:highlight w:val="yellow"/>
+        </w:rPr>
+        <w:t>analysis</w:t>
+      </w:r>
+      <w:r>
+        <w:rPr>
+          <w:highlight w:val="yellow"/>
+        </w:rPr>
+        <w:t xml:space="preserve"> answers a question? </w:t>
+      </w:r>
+      <w:r>
+        <w:rPr>
+          <w:highlight w:val="yellow"/>
+        </w:rPr>
+        <w:t>Which</w:t>
+      </w:r>
+      <w:r>
+        <w:rPr>
+          <w:highlight w:val="yellow"/>
+        </w:rPr>
+        <w:t xml:space="preserve"> one?</w:t>
+      </w:r>
+    </w:p>
+    <w:p>
+      <w:pPr>
+        <w:pStyle w:val="Ttulo2"/>
+      </w:pPr>
+      <w:r>
+        <w:t>- What is the purpose of Dimentionality reduction?</w:t>
+      </w:r>
+    </w:p>
+    <w:p>
+      <w:r>
+        <w:rPr>
+          <w:highlight w:val="yellow"/>
+        </w:rPr>
+        <w:t xml:space="preserve">- What is </w:t>
+      </w:r>
+      <w:r>
+        <w:rPr>
+          <w:highlight w:val="yellow"/>
+        </w:rPr>
+        <w:t>Dimensionality</w:t>
+      </w:r>
+      <w:r>
+        <w:rPr>
+          <w:highlight w:val="yellow"/>
+        </w:rPr>
+        <w:t xml:space="preserve"> reduction? (PCA)</w:t>
+      </w:r>
+      <w:r>
+        <w:rPr>
+          <w:highlight w:val="yellow"/>
+        </w:rPr>
+        <w:br/>
+        <w:t xml:space="preserve">- When </w:t>
+      </w:r>
+      <w:r>
+        <w:rPr>
+          <w:highlight w:val="yellow"/>
+        </w:rPr>
+        <w:t>Dimensionality</w:t>
+      </w:r>
+      <w:r>
+        <w:rPr>
+          <w:highlight w:val="yellow"/>
+        </w:rPr>
+        <w:t xml:space="preserve"> reduction should be used?</w:t>
+      </w:r>
+      <w:r>
+        <w:rPr>
+          <w:highlight w:val="yellow"/>
+        </w:rPr>
+        <w:br/>
+        <w:t>- What we learned using it?</w:t>
+      </w:r>
+    </w:p>
+    <w:p>
+      <w:pPr>
+        <w:pStyle w:val="Ttulo1"/>
+      </w:pPr>
+      <w:r>
+        <w:t>- Data understanding</w:t>
+      </w:r>
+    </w:p>
+    <w:p>
+      <w:r>
+        <w:rPr>
+          <w:highlight w:val="yellow"/>
+        </w:rPr>
+        <w:t>- What can be learned after all the data exploration done?</w:t>
+      </w:r>
+      <w:r>
+        <w:rPr>
+          <w:highlight w:val="yellow"/>
+        </w:rPr>
+        <w:br/>
+        <w:t>-Was the data plenty explored?</w:t>
+      </w:r>
+      <w:r>
+        <w:rPr>
+          <w:highlight w:val="yellow"/>
+        </w:rPr>
+        <w:br/>
+        <w:t xml:space="preserve"> - How valid this new knowledge is? does the data demands any correction or more data?</w:t>
+      </w:r>
+      <w:r>
+        <w:rPr>
+          <w:highlight w:val="yellow"/>
+        </w:rPr>
+        <w:br/>
+        <w:t>- how can the information learned from the data be used?</w:t>
+      </w:r>
+      <w:r>
+        <w:br/>
+      </w:r>
+    </w:p>
+    <w:p>
+      <w:pPr>
+        <w:pStyle w:val="Ttulo2"/>
+      </w:pPr>
+      <w:r>
+        <w:t>Conclusion.</w:t>
+      </w:r>
+    </w:p>
+    <w:p>
+      <w:r>
+        <w:t>brief conclusion</w:t>
+      </w:r>
+    </w:p>
+    <w:p>
+      <w:pPr>
+        <w:pStyle w:val="Ttulo2"/>
+      </w:pPr>
+      <w:r>
+        <w:t>References.</w:t>
+      </w:r>
+      <w:r>
+        <w:br/>
+      </w:r>
+    </w:p>
+    <w:p>
+      <w:r>
+        <w:t>ref</w:t>
+      </w:r>
+    </w:p>
     <w:sectPr>
       <w:pgSz w:w="11906" w:h="16838"/>
       <w:pgMar w:top="1440" w:right="1440" w:bottom="1440" w:left="1276" w:header="708" w:footer="708" w:gutter="0"/>
@@ -2089,7 +3306,6 @@
   <w:style w:type="character" w:default="1" w:styleId="Fontepargpadro">
     <w:name w:val="Default Paragraph Font"/>
     <w:uiPriority w:val="1"/>
-    <w:semiHidden/>
     <w:unhideWhenUsed/>
   </w:style>
   <w:style w:type="table" w:default="1" w:styleId="Tabelanormal">

</xml_diff>